<commit_message>
Update Research Design I - Milestone 04.docx
</commit_message>
<xml_diff>
--- a/Doc/Milestone 4/Research Design I - Milestone 04.docx
+++ b/Doc/Milestone 4/Research Design I - Milestone 04.docx
@@ -4,131 +4,1458 @@
   <w:body>
     <w:p>
       <w:pPr>
-        <w:spacing w:line="278" w:lineRule="auto"/>
-        <w:ind w:left="720" w:hanging="360"/>
-      </w:pPr>
-    </w:p>
-    <w:p>
-      <w:pPr>
-        <w:pStyle w:val="Subtitle"/>
-        <w:numPr>
-          <w:ilvl w:val="0"/>
-          <w:numId w:val="3"/>
-        </w:numPr>
-        <w:spacing w:line="278" w:lineRule="auto"/>
-        <w:rPr>
+        <w:pStyle w:val="Title"/>
+        <w:rPr>
+          <w:lang w:val="en-US"/>
+        </w:rPr>
+      </w:pPr>
+      <w:r>
+        <w:rPr>
+          <w:lang w:val="en-US"/>
+        </w:rPr>
+        <w:t>Player Driven Video Games</w:t>
+      </w:r>
+    </w:p>
+    <w:p>
+      <w:pPr>
+        <w:rPr>
+          <w:lang w:val="en-US"/>
+        </w:rPr>
+      </w:pPr>
+      <w:r>
+        <w:rPr>
+          <w:lang w:val="en-US"/>
+        </w:rPr>
+        <w:t>Marcello Bonello</w:t>
+      </w:r>
+    </w:p>
+    <w:p>
+      <w:pPr>
+        <w:rPr>
+          <w:rFonts w:eastAsiaTheme="majorEastAsia" w:cstheme="majorBidi"/>
           <w:b/>
           <w:bCs/>
           <w:color w:val="000000" w:themeColor="text1"/>
+          <w:spacing w:val="15"/>
+          <w:sz w:val="28"/>
+          <w:szCs w:val="28"/>
           <w:lang w:val="en-US"/>
+        </w:rPr>
+      </w:pPr>
+    </w:p>
+    <w:p>
+      <w:pPr>
+        <w:pStyle w:val="Heading1"/>
+        <w:rPr>
+          <w:color w:val="000000" w:themeColor="text1"/>
+          <w:lang w:val="en-US"/>
+        </w:rPr>
+      </w:pPr>
+      <w:r>
+        <w:rPr>
+          <w:color w:val="000000" w:themeColor="text1"/>
+          <w:lang w:val="en-US"/>
+        </w:rPr>
+        <w:t>Abstract</w:t>
+      </w:r>
+    </w:p>
+    <w:p>
+      <w:pPr>
+        <w:rPr>
+          <w:lang w:val="en-US"/>
+        </w:rPr>
+      </w:pPr>
+    </w:p>
+    <w:p>
+      <w:pPr>
+        <w:spacing w:line="276" w:lineRule="auto"/>
+        <w:jc w:val="both"/>
+        <w:rPr>
+          <w:sz w:val="24"/>
+          <w:szCs w:val="24"/>
+        </w:rPr>
+      </w:pPr>
+      <w:r>
+        <w:rPr>
+          <w:sz w:val="24"/>
+          <w:szCs w:val="24"/>
+        </w:rPr>
+        <w:t xml:space="preserve">This research explores the use of AI-driven systems to create real-time dynamic environments and quests that respond to player decisions. The aim is to enhance interactivity and immersion in game design by integrating procedural content generation and decision-based logic. A Unity-based prototype was developed, where player actions altered the environment and quest outcomes in real time. Data from player sessions was collected and </w:t>
+      </w:r>
+      <w:r>
+        <w:rPr>
+          <w:sz w:val="24"/>
+          <w:szCs w:val="24"/>
+        </w:rPr>
+        <w:t>analysed</w:t>
+      </w:r>
+      <w:r>
+        <w:rPr>
+          <w:sz w:val="24"/>
+          <w:szCs w:val="24"/>
+        </w:rPr>
+        <w:t xml:space="preserve"> to evaluate system responsiveness and user engagement. The findings suggest that dynamic reactivity can significantly enhance narrative depth and gameplay diversity. This study contributes to the field of procedural and adaptive game design and proposes directions for further research in real-time player-driven content generation.</w:t>
+      </w:r>
+    </w:p>
+    <w:p>
+      <w:pPr>
+        <w:spacing w:line="276" w:lineRule="auto"/>
+        <w:jc w:val="both"/>
+        <w:rPr>
+          <w:sz w:val="24"/>
+          <w:szCs w:val="24"/>
+        </w:rPr>
+      </w:pPr>
+    </w:p>
+    <w:p>
+      <w:pPr>
+        <w:pStyle w:val="Heading1"/>
+        <w:rPr>
+          <w:color w:val="000000" w:themeColor="text1"/>
+          <w:lang w:val="en-US"/>
+        </w:rPr>
+      </w:pPr>
+      <w:r>
+        <w:rPr>
+          <w:color w:val="000000" w:themeColor="text1"/>
+          <w:lang w:val="en-US"/>
+        </w:rPr>
+        <w:t>Keywords</w:t>
+      </w:r>
+    </w:p>
+    <w:p>
+      <w:pPr>
+        <w:rPr>
+          <w:lang w:val="en-US"/>
+        </w:rPr>
+      </w:pPr>
+    </w:p>
+    <w:p>
+      <w:pPr>
+        <w:pStyle w:val="ListParagraph"/>
+        <w:numPr>
+          <w:ilvl w:val="0"/>
+          <w:numId w:val="6"/>
+        </w:numPr>
+        <w:rPr>
+          <w:sz w:val="24"/>
+          <w:szCs w:val="24"/>
+          <w:lang w:val="en-US"/>
+        </w:rPr>
+      </w:pPr>
+      <w:r>
+        <w:rPr>
+          <w:sz w:val="24"/>
+          <w:szCs w:val="24"/>
+          <w:lang w:val="en-US"/>
+        </w:rPr>
+        <w:t>Procedural Terrain Generation.</w:t>
+      </w:r>
+      <w:r>
+        <w:rPr>
+          <w:sz w:val="24"/>
+          <w:szCs w:val="24"/>
+          <w:lang w:val="en-US"/>
+        </w:rPr>
+        <w:br/>
+      </w:r>
+    </w:p>
+    <w:p>
+      <w:pPr>
+        <w:pStyle w:val="ListParagraph"/>
+        <w:numPr>
+          <w:ilvl w:val="0"/>
+          <w:numId w:val="6"/>
+        </w:numPr>
+        <w:rPr>
+          <w:sz w:val="24"/>
+          <w:szCs w:val="24"/>
+          <w:lang w:val="en-US"/>
+        </w:rPr>
+      </w:pPr>
+      <w:r>
+        <w:rPr>
+          <w:sz w:val="24"/>
+          <w:szCs w:val="24"/>
+          <w:lang w:val="en-US"/>
+        </w:rPr>
+        <w:t>Player Driven Narrative</w:t>
+      </w:r>
+      <w:r>
+        <w:rPr>
+          <w:sz w:val="24"/>
+          <w:szCs w:val="24"/>
+          <w:lang w:val="en-US"/>
+        </w:rPr>
+        <w:t>.</w:t>
+      </w:r>
+      <w:r>
+        <w:rPr>
+          <w:sz w:val="24"/>
+          <w:szCs w:val="24"/>
+          <w:lang w:val="en-US"/>
+        </w:rPr>
+        <w:br/>
+      </w:r>
+    </w:p>
+    <w:p>
+      <w:pPr>
+        <w:pStyle w:val="ListParagraph"/>
+        <w:numPr>
+          <w:ilvl w:val="0"/>
+          <w:numId w:val="6"/>
+        </w:numPr>
+        <w:rPr>
+          <w:sz w:val="24"/>
+          <w:szCs w:val="24"/>
+          <w:lang w:val="en-US"/>
+        </w:rPr>
+      </w:pPr>
+      <w:r>
+        <w:rPr>
+          <w:sz w:val="24"/>
+          <w:szCs w:val="24"/>
+          <w:lang w:val="en-US"/>
+        </w:rPr>
+        <w:t>Dynamic Objectives.</w:t>
+      </w:r>
+      <w:r>
+        <w:rPr>
+          <w:sz w:val="24"/>
+          <w:szCs w:val="24"/>
+          <w:lang w:val="en-US"/>
+        </w:rPr>
+        <w:br/>
+      </w:r>
+    </w:p>
+    <w:p>
+      <w:pPr>
+        <w:pStyle w:val="ListParagraph"/>
+        <w:numPr>
+          <w:ilvl w:val="0"/>
+          <w:numId w:val="6"/>
+        </w:numPr>
+        <w:rPr>
+          <w:sz w:val="24"/>
+          <w:szCs w:val="24"/>
+          <w:lang w:val="en-US"/>
+        </w:rPr>
+      </w:pPr>
+      <w:r>
+        <w:rPr>
+          <w:sz w:val="24"/>
+          <w:szCs w:val="24"/>
+          <w:lang w:val="en-US"/>
+        </w:rPr>
+        <w:t>Unity Game Development.</w:t>
+      </w:r>
+      <w:r>
+        <w:rPr>
+          <w:sz w:val="24"/>
+          <w:szCs w:val="24"/>
+          <w:lang w:val="en-US"/>
+        </w:rPr>
+        <w:br/>
+      </w:r>
+    </w:p>
+    <w:p>
+      <w:pPr>
+        <w:rPr>
+          <w:sz w:val="24"/>
+          <w:szCs w:val="24"/>
+          <w:lang w:val="en-US"/>
+        </w:rPr>
+      </w:pPr>
+    </w:p>
+    <w:p>
+      <w:pPr>
+        <w:rPr>
+          <w:sz w:val="24"/>
+          <w:szCs w:val="24"/>
+          <w:lang w:val="en-US"/>
+        </w:rPr>
+      </w:pPr>
+    </w:p>
+    <w:p>
+      <w:pPr>
+        <w:rPr>
+          <w:sz w:val="24"/>
+          <w:szCs w:val="24"/>
+          <w:lang w:val="en-US"/>
+        </w:rPr>
+      </w:pPr>
+    </w:p>
+    <w:p>
+      <w:pPr>
+        <w:rPr>
+          <w:sz w:val="24"/>
+          <w:szCs w:val="24"/>
+          <w:lang w:val="en-US"/>
+        </w:rPr>
+      </w:pPr>
+    </w:p>
+    <w:p>
+      <w:pPr>
+        <w:rPr>
+          <w:sz w:val="24"/>
+          <w:szCs w:val="24"/>
+          <w:lang w:val="en-US"/>
+        </w:rPr>
+      </w:pPr>
+    </w:p>
+    <w:p>
+      <w:pPr>
+        <w:rPr>
+          <w:sz w:val="24"/>
+          <w:szCs w:val="24"/>
+          <w:lang w:val="en-US"/>
+        </w:rPr>
+      </w:pPr>
+    </w:p>
+    <w:p>
+      <w:pPr>
+        <w:pStyle w:val="Heading1"/>
+        <w:rPr>
+          <w:color w:val="000000" w:themeColor="text1"/>
+          <w:lang w:val="en-US"/>
+        </w:rPr>
+      </w:pPr>
+      <w:r>
+        <w:rPr>
+          <w:color w:val="000000" w:themeColor="text1"/>
+          <w:lang w:val="en-US"/>
+        </w:rPr>
+        <w:lastRenderedPageBreak/>
+        <w:t>Introduction</w:t>
+      </w:r>
+    </w:p>
+    <w:p>
+      <w:pPr>
+        <w:rPr>
+          <w:lang w:val="en-US"/>
+        </w:rPr>
+      </w:pPr>
+    </w:p>
+    <w:p>
+      <w:pPr>
+        <w:spacing w:line="276" w:lineRule="auto"/>
+        <w:jc w:val="both"/>
+        <w:rPr>
+          <w:sz w:val="24"/>
+          <w:szCs w:val="24"/>
+          <w:lang w:val="en-MT"/>
+        </w:rPr>
+      </w:pPr>
+      <w:r>
+        <w:rPr>
+          <w:sz w:val="24"/>
+          <w:szCs w:val="24"/>
+          <w:lang w:val="en-MT"/>
+        </w:rPr>
+        <w:t>Modern games increasingly emphasize player agency, yet many rely on static environments and pre-written quests. This project addresses a gap in dynamic, decision-driven game systems by implementing real-time environment and quest changes based on player choices. The aim is to create a more immersive and personalized game experience.</w:t>
+      </w:r>
+    </w:p>
+    <w:p>
+      <w:pPr>
+        <w:spacing w:line="276" w:lineRule="auto"/>
+        <w:jc w:val="both"/>
+        <w:rPr>
+          <w:sz w:val="24"/>
+          <w:szCs w:val="24"/>
+          <w:lang w:val="en-MT"/>
         </w:rPr>
       </w:pPr>
       <w:r>
         <w:rPr>
           <w:b/>
           <w:bCs/>
+          <w:sz w:val="24"/>
+          <w:szCs w:val="24"/>
+          <w:lang w:val="en-MT"/>
+        </w:rPr>
+        <w:t>Research Questions:</w:t>
+      </w:r>
+    </w:p>
+    <w:p>
+      <w:pPr>
+        <w:numPr>
+          <w:ilvl w:val="0"/>
+          <w:numId w:val="7"/>
+        </w:numPr>
+        <w:spacing w:line="276" w:lineRule="auto"/>
+        <w:jc w:val="both"/>
+        <w:rPr>
+          <w:sz w:val="24"/>
+          <w:szCs w:val="24"/>
+          <w:lang w:val="en-MT"/>
+        </w:rPr>
+      </w:pPr>
+      <w:r>
+        <w:rPr>
+          <w:sz w:val="24"/>
+          <w:szCs w:val="24"/>
+          <w:lang w:val="en-MT"/>
+        </w:rPr>
+        <w:t>What algorithms are most effective for generating quests that respond in real time to player actions?</w:t>
+      </w:r>
+    </w:p>
+    <w:p>
+      <w:pPr>
+        <w:numPr>
+          <w:ilvl w:val="0"/>
+          <w:numId w:val="7"/>
+        </w:numPr>
+        <w:spacing w:line="276" w:lineRule="auto"/>
+        <w:jc w:val="both"/>
+        <w:rPr>
+          <w:sz w:val="24"/>
+          <w:szCs w:val="24"/>
+          <w:lang w:val="en-MT"/>
+        </w:rPr>
+      </w:pPr>
+      <w:r>
+        <w:rPr>
+          <w:sz w:val="24"/>
+          <w:szCs w:val="24"/>
+          <w:lang w:val="en-MT"/>
+        </w:rPr>
+        <w:t>How can player decisions dynamically influence game environments and objectives?</w:t>
+      </w:r>
+    </w:p>
+    <w:p>
+      <w:pPr>
+        <w:numPr>
+          <w:ilvl w:val="0"/>
+          <w:numId w:val="7"/>
+        </w:numPr>
+        <w:spacing w:line="276" w:lineRule="auto"/>
+        <w:jc w:val="both"/>
+        <w:rPr>
+          <w:sz w:val="24"/>
+          <w:szCs w:val="24"/>
+          <w:lang w:val="en-MT"/>
+        </w:rPr>
+      </w:pPr>
+      <w:r>
+        <w:rPr>
+          <w:sz w:val="24"/>
+          <w:szCs w:val="24"/>
+          <w:lang w:val="en-MT"/>
+        </w:rPr>
+        <w:t>What impact does real-time adaptability have on engagement and immersion?</w:t>
+      </w:r>
+    </w:p>
+    <w:p>
+      <w:pPr>
+        <w:spacing w:line="276" w:lineRule="auto"/>
+        <w:jc w:val="both"/>
+        <w:rPr>
+          <w:sz w:val="24"/>
+          <w:szCs w:val="24"/>
+          <w:lang w:val="en-MT"/>
+        </w:rPr>
+      </w:pPr>
+      <w:r>
+        <w:rPr>
+          <w:b/>
+          <w:bCs/>
+          <w:sz w:val="24"/>
+          <w:szCs w:val="24"/>
+          <w:lang w:val="en-MT"/>
+        </w:rPr>
+        <w:t>Hypothesis:</w:t>
+      </w:r>
+      <w:r>
+        <w:rPr>
+          <w:sz w:val="24"/>
+          <w:szCs w:val="24"/>
+          <w:lang w:val="en-MT"/>
+        </w:rPr>
+        <w:br/>
+        <w:t>Integrating real-time decision-tracking systems into games can increase interactivity and narrative depth by dynamically generating and adapting quests and environments based on player choices.</w:t>
+      </w:r>
+    </w:p>
+    <w:p>
+      <w:pPr>
+        <w:spacing w:line="276" w:lineRule="auto"/>
+        <w:jc w:val="both"/>
+        <w:rPr>
+          <w:lang w:val="en-MT"/>
+        </w:rPr>
+      </w:pPr>
+    </w:p>
+    <w:p>
+      <w:pPr>
+        <w:pStyle w:val="Heading1"/>
+        <w:rPr>
           <w:color w:val="000000" w:themeColor="text1"/>
           <w:lang w:val="en-US"/>
         </w:rPr>
-        <w:t>Research Aim Revision</w:t>
-      </w:r>
-    </w:p>
-    <w:p>
-      <w:pPr>
+      </w:pPr>
+      <w:r>
+        <w:rPr>
+          <w:color w:val="000000" w:themeColor="text1"/>
+          <w:lang w:val="en-US"/>
+        </w:rPr>
+        <w:t>Literature Review</w:t>
+      </w:r>
+    </w:p>
+    <w:p>
+      <w:pPr>
+        <w:spacing w:line="276" w:lineRule="auto"/>
+        <w:jc w:val="both"/>
+        <w:rPr>
+          <w:lang w:val="en-MT"/>
+        </w:rPr>
+      </w:pPr>
+    </w:p>
+    <w:p>
+      <w:pPr>
+        <w:spacing w:line="276" w:lineRule="auto"/>
+        <w:jc w:val="both"/>
+        <w:rPr>
+          <w:sz w:val="24"/>
+          <w:szCs w:val="24"/>
+          <w:lang w:val="en-MT"/>
+        </w:rPr>
+      </w:pPr>
+      <w:r>
         <w:rPr>
           <w:b/>
           <w:bCs/>
-          <w:color w:val="000000" w:themeColor="text1"/>
-          <w:lang w:val="en-US"/>
-        </w:rPr>
-      </w:pPr>
-    </w:p>
-    <w:p>
-      <w:pPr>
+          <w:sz w:val="24"/>
+          <w:szCs w:val="24"/>
+          <w:lang w:val="en-MT"/>
+        </w:rPr>
+        <w:t xml:space="preserve">Lopes and </w:t>
+      </w:r>
+      <w:proofErr w:type="spellStart"/>
+      <w:r>
         <w:rPr>
           <w:b/>
           <w:bCs/>
+          <w:sz w:val="24"/>
+          <w:szCs w:val="24"/>
+          <w:lang w:val="en-MT"/>
+        </w:rPr>
+        <w:t>Bidarra</w:t>
+      </w:r>
+      <w:proofErr w:type="spellEnd"/>
+      <w:r>
+        <w:rPr>
+          <w:sz w:val="24"/>
+          <w:szCs w:val="24"/>
+          <w:lang w:val="en-MT"/>
+        </w:rPr>
+        <w:t xml:space="preserve"> [2] highlight the importance of </w:t>
+      </w:r>
+      <w:r>
+        <w:rPr>
+          <w:b/>
+          <w:bCs/>
+          <w:sz w:val="24"/>
+          <w:szCs w:val="24"/>
+          <w:lang w:val="en-MT"/>
+        </w:rPr>
+        <w:t>context-aware PCG</w:t>
+      </w:r>
+      <w:r>
+        <w:rPr>
+          <w:sz w:val="24"/>
+          <w:szCs w:val="24"/>
+          <w:lang w:val="en-MT"/>
+        </w:rPr>
+        <w:t>, where the environment changes based not just on randomness but also in response to gameplay context. For example, terrain, lighting, and accessible areas may shift based on player morality or mission choices. Such responsiveness enhances the illusion of agency, reinforcing the connection between player decisions and world state.</w:t>
+      </w:r>
+    </w:p>
+    <w:p>
+      <w:pPr>
+        <w:spacing w:line="276" w:lineRule="auto"/>
+        <w:jc w:val="both"/>
+        <w:rPr>
+          <w:sz w:val="24"/>
+          <w:szCs w:val="24"/>
+          <w:lang w:val="en-MT"/>
+        </w:rPr>
+      </w:pPr>
+      <w:proofErr w:type="spellStart"/>
+      <w:r>
+        <w:rPr>
+          <w:sz w:val="24"/>
+          <w:szCs w:val="24"/>
+          <w:lang w:val="en-MT"/>
+        </w:rPr>
+        <w:t>Togelius</w:t>
+      </w:r>
+      <w:proofErr w:type="spellEnd"/>
+      <w:r>
+        <w:rPr>
+          <w:sz w:val="24"/>
+          <w:szCs w:val="24"/>
+          <w:lang w:val="en-MT"/>
+        </w:rPr>
+        <w:t xml:space="preserve"> et al. [1] emphasize the role of Search-Based Procedural Content Generation (SBPCG) in adapting content to player </w:t>
+      </w:r>
+      <w:proofErr w:type="spellStart"/>
+      <w:r>
+        <w:rPr>
+          <w:sz w:val="24"/>
+          <w:szCs w:val="24"/>
+          <w:lang w:val="en-MT"/>
+        </w:rPr>
+        <w:t>behavior</w:t>
+      </w:r>
+      <w:proofErr w:type="spellEnd"/>
+      <w:r>
+        <w:rPr>
+          <w:sz w:val="24"/>
+          <w:szCs w:val="24"/>
+          <w:lang w:val="en-MT"/>
+        </w:rPr>
+        <w:t xml:space="preserve">. GOAP (Goal-Oriented Action Planning) has been effective in creating believable quest chains that react to world states [2]. </w:t>
+      </w:r>
+      <w:proofErr w:type="spellStart"/>
+      <w:r>
+        <w:rPr>
+          <w:sz w:val="24"/>
+          <w:szCs w:val="24"/>
+          <w:lang w:val="en-MT"/>
+        </w:rPr>
+        <w:t>Behavior</w:t>
+      </w:r>
+      <w:proofErr w:type="spellEnd"/>
+      <w:r>
+        <w:rPr>
+          <w:sz w:val="24"/>
+          <w:szCs w:val="24"/>
+          <w:lang w:val="en-MT"/>
+        </w:rPr>
+        <w:t xml:space="preserve"> trees and rule-based systems have also been used in adaptive narrative design [3].</w:t>
+      </w:r>
+    </w:p>
+    <w:p>
+      <w:pPr>
+        <w:spacing w:line="276" w:lineRule="auto"/>
+        <w:jc w:val="both"/>
+        <w:rPr>
+          <w:sz w:val="24"/>
+          <w:szCs w:val="24"/>
+          <w:lang w:val="en-MT"/>
+        </w:rPr>
+      </w:pPr>
+      <w:r>
+        <w:rPr>
+          <w:sz w:val="24"/>
+          <w:szCs w:val="24"/>
+          <w:lang w:val="en-MT"/>
+        </w:rPr>
+        <w:t xml:space="preserve">Recent studies highlight the use of player </w:t>
+      </w:r>
+      <w:proofErr w:type="spellStart"/>
+      <w:r>
+        <w:rPr>
+          <w:sz w:val="24"/>
+          <w:szCs w:val="24"/>
+          <w:lang w:val="en-MT"/>
+        </w:rPr>
+        <w:t>modeling</w:t>
+      </w:r>
+      <w:proofErr w:type="spellEnd"/>
+      <w:r>
+        <w:rPr>
+          <w:sz w:val="24"/>
+          <w:szCs w:val="24"/>
+          <w:lang w:val="en-MT"/>
+        </w:rPr>
+        <w:t xml:space="preserve"> and environment feedback loops to dynamically adjust quest objectives, improving engagement and variety. However, most commercial games still rely on predefined storylines, revealing a gap this study aims to address.</w:t>
+      </w:r>
+    </w:p>
+    <w:p>
+      <w:pPr>
+        <w:pStyle w:val="Heading1"/>
+        <w:rPr>
           <w:color w:val="000000" w:themeColor="text1"/>
-          <w:lang w:val="en-US"/>
-        </w:rPr>
-      </w:pPr>
-    </w:p>
-    <w:p>
-      <w:pPr>
-        <w:pStyle w:val="Subtitle"/>
+        </w:rPr>
+      </w:pPr>
+      <w:r>
+        <w:rPr>
+          <w:color w:val="000000" w:themeColor="text1"/>
+        </w:rPr>
+        <w:lastRenderedPageBreak/>
+        <w:t>Methodology</w:t>
+      </w:r>
+    </w:p>
+    <w:p/>
+    <w:p>
+      <w:pPr>
+        <w:spacing w:line="276" w:lineRule="auto"/>
+        <w:jc w:val="both"/>
+        <w:rPr>
+          <w:sz w:val="24"/>
+          <w:szCs w:val="24"/>
+          <w:lang w:val="en-MT"/>
+        </w:rPr>
+      </w:pPr>
+      <w:r>
+        <w:rPr>
+          <w:sz w:val="24"/>
+          <w:szCs w:val="24"/>
+          <w:lang w:val="en-MT"/>
+        </w:rPr>
+        <w:t xml:space="preserve">A Unity </w:t>
+      </w:r>
+      <w:r>
+        <w:rPr>
+          <w:sz w:val="24"/>
+          <w:szCs w:val="24"/>
+          <w:lang w:val="en-MT"/>
+        </w:rPr>
+        <w:t>3</w:t>
+      </w:r>
+      <w:r>
+        <w:rPr>
+          <w:sz w:val="24"/>
+          <w:szCs w:val="24"/>
+          <w:lang w:val="en-MT"/>
+        </w:rPr>
+        <w:t>D prototype was developed, featuring:</w:t>
+      </w:r>
+    </w:p>
+    <w:p>
+      <w:pPr>
         <w:numPr>
           <w:ilvl w:val="0"/>
-          <w:numId w:val="3"/>
+          <w:numId w:val="8"/>
         </w:numPr>
-        <w:spacing w:line="278" w:lineRule="auto"/>
+        <w:spacing w:line="276" w:lineRule="auto"/>
+        <w:jc w:val="both"/>
+        <w:rPr>
+          <w:sz w:val="24"/>
+          <w:szCs w:val="24"/>
+          <w:lang w:val="en-MT"/>
+        </w:rPr>
+      </w:pPr>
+      <w:r>
+        <w:rPr>
+          <w:sz w:val="24"/>
+          <w:szCs w:val="24"/>
+          <w:lang w:val="en-MT"/>
+        </w:rPr>
+        <w:t xml:space="preserve">A </w:t>
+      </w:r>
+      <w:r>
         <w:rPr>
           <w:b/>
           <w:bCs/>
-          <w:color w:val="000000" w:themeColor="text1"/>
-          <w:lang w:val="en-US"/>
-        </w:rPr>
-      </w:pPr>
+          <w:sz w:val="24"/>
+          <w:szCs w:val="24"/>
+          <w:lang w:val="en-MT"/>
+        </w:rPr>
+        <w:t>decision-tracking system</w:t>
+      </w:r>
+      <w:r>
+        <w:rPr>
+          <w:sz w:val="24"/>
+          <w:szCs w:val="24"/>
+          <w:lang w:val="en-MT"/>
+        </w:rPr>
+        <w:t xml:space="preserve"> (using </w:t>
+      </w:r>
+      <w:r>
+        <w:rPr>
+          <w:sz w:val="24"/>
+          <w:szCs w:val="24"/>
+          <w:lang w:val="en-MT"/>
+        </w:rPr>
+        <w:t>Boolean</w:t>
+      </w:r>
+      <w:r>
+        <w:rPr>
+          <w:sz w:val="24"/>
+          <w:szCs w:val="24"/>
+          <w:lang w:val="en-MT"/>
+        </w:rPr>
+        <w:t xml:space="preserve"> flags and </w:t>
+      </w:r>
+      <w:r>
+        <w:rPr>
+          <w:sz w:val="24"/>
+          <w:szCs w:val="24"/>
+          <w:lang w:val="en-MT"/>
+        </w:rPr>
+        <w:t>Enums</w:t>
+      </w:r>
+      <w:r>
+        <w:rPr>
+          <w:sz w:val="24"/>
+          <w:szCs w:val="24"/>
+          <w:lang w:val="en-MT"/>
+        </w:rPr>
+        <w:t>)</w:t>
+      </w:r>
+    </w:p>
+    <w:p>
+      <w:pPr>
+        <w:numPr>
+          <w:ilvl w:val="0"/>
+          <w:numId w:val="8"/>
+        </w:numPr>
+        <w:spacing w:line="276" w:lineRule="auto"/>
+        <w:jc w:val="both"/>
+        <w:rPr>
+          <w:sz w:val="24"/>
+          <w:szCs w:val="24"/>
+          <w:lang w:val="en-MT"/>
+        </w:rPr>
+      </w:pPr>
+      <w:r>
+        <w:rPr>
+          <w:sz w:val="24"/>
+          <w:szCs w:val="24"/>
+          <w:lang w:val="en-MT"/>
+        </w:rPr>
+        <w:t xml:space="preserve">An </w:t>
+      </w:r>
       <w:r>
         <w:rPr>
           <w:b/>
           <w:bCs/>
-          <w:color w:val="000000" w:themeColor="text1"/>
-          <w:lang w:val="en-US"/>
-        </w:rPr>
-        <w:t>Research Pipeline</w:t>
-      </w:r>
-    </w:p>
-    <w:p>
-      <w:pPr>
+          <w:sz w:val="24"/>
+          <w:szCs w:val="24"/>
+          <w:lang w:val="en-MT"/>
+        </w:rPr>
+        <w:t>endless Procedural environment</w:t>
+      </w:r>
+      <w:r>
+        <w:rPr>
+          <w:sz w:val="24"/>
+          <w:szCs w:val="24"/>
+          <w:lang w:val="en-MT"/>
+        </w:rPr>
+        <w:t xml:space="preserve"> that is created in real time, with optimization logic.</w:t>
+      </w:r>
+    </w:p>
+    <w:p>
+      <w:pPr>
+        <w:numPr>
+          <w:ilvl w:val="0"/>
+          <w:numId w:val="8"/>
+        </w:numPr>
+        <w:spacing w:line="276" w:lineRule="auto"/>
+        <w:jc w:val="both"/>
+        <w:rPr>
+          <w:sz w:val="24"/>
+          <w:szCs w:val="24"/>
+          <w:lang w:val="en-MT"/>
+        </w:rPr>
+      </w:pPr>
+      <w:r>
+        <w:rPr>
+          <w:sz w:val="24"/>
+          <w:szCs w:val="24"/>
+          <w:lang w:val="en-MT"/>
+        </w:rPr>
+        <w:t xml:space="preserve">A </w:t>
+      </w:r>
+      <w:r>
         <w:rPr>
           <w:b/>
           <w:bCs/>
-          <w:color w:val="000000" w:themeColor="text1"/>
-          <w:lang w:val="en-US"/>
-        </w:rPr>
-      </w:pPr>
-    </w:p>
-    <w:p>
-      <w:pPr>
+          <w:sz w:val="24"/>
+          <w:szCs w:val="24"/>
+          <w:lang w:val="en-MT"/>
+        </w:rPr>
+        <w:t>reactive environment</w:t>
+      </w:r>
+      <w:r>
+        <w:rPr>
+          <w:sz w:val="24"/>
+          <w:szCs w:val="24"/>
+          <w:lang w:val="en-MT"/>
+        </w:rPr>
+        <w:t xml:space="preserve"> that changes based on player decisions (e.g., </w:t>
+      </w:r>
+      <w:r>
+        <w:rPr>
+          <w:sz w:val="24"/>
+          <w:szCs w:val="24"/>
+          <w:lang w:val="en-MT"/>
+        </w:rPr>
+        <w:t>tile maps</w:t>
+      </w:r>
+      <w:r>
+        <w:rPr>
+          <w:sz w:val="24"/>
+          <w:szCs w:val="24"/>
+          <w:lang w:val="en-MT"/>
+        </w:rPr>
+        <w:t xml:space="preserve"> swap, NPCs change </w:t>
+      </w:r>
+      <w:r>
+        <w:rPr>
+          <w:sz w:val="24"/>
+          <w:szCs w:val="24"/>
+          <w:lang w:val="en-MT"/>
+        </w:rPr>
+        <w:t>behaviour</w:t>
+      </w:r>
+      <w:r>
+        <w:rPr>
+          <w:sz w:val="24"/>
+          <w:szCs w:val="24"/>
+          <w:lang w:val="en-MT"/>
+        </w:rPr>
+        <w:t>)</w:t>
+      </w:r>
+    </w:p>
+    <w:p>
+      <w:pPr>
+        <w:numPr>
+          <w:ilvl w:val="0"/>
+          <w:numId w:val="8"/>
+        </w:numPr>
+        <w:spacing w:line="276" w:lineRule="auto"/>
+        <w:jc w:val="both"/>
+        <w:rPr>
+          <w:sz w:val="24"/>
+          <w:szCs w:val="24"/>
+          <w:lang w:val="en-MT"/>
+        </w:rPr>
+      </w:pPr>
+      <w:r>
+        <w:rPr>
+          <w:sz w:val="24"/>
+          <w:szCs w:val="24"/>
+          <w:lang w:val="en-MT"/>
+        </w:rPr>
+        <w:t xml:space="preserve">A </w:t>
+      </w:r>
+      <w:r>
+        <w:rPr>
+          <w:sz w:val="24"/>
+          <w:szCs w:val="24"/>
+          <w:lang w:val="en-MT"/>
+        </w:rPr>
+        <w:t xml:space="preserve">very simple </w:t>
+      </w:r>
+      <w:r>
         <w:rPr>
           <w:b/>
           <w:bCs/>
+          <w:sz w:val="24"/>
+          <w:szCs w:val="24"/>
+          <w:lang w:val="en-MT"/>
+        </w:rPr>
+        <w:t>quest generator</w:t>
+      </w:r>
+      <w:r>
+        <w:rPr>
+          <w:sz w:val="24"/>
+          <w:szCs w:val="24"/>
+          <w:lang w:val="en-MT"/>
+        </w:rPr>
+        <w:t xml:space="preserve"> that assigns objectives using if-else logic and player state</w:t>
+      </w:r>
+    </w:p>
+    <w:p>
+      <w:pPr>
+        <w:spacing w:line="276" w:lineRule="auto"/>
+        <w:jc w:val="both"/>
+        <w:rPr>
+          <w:sz w:val="24"/>
+          <w:szCs w:val="24"/>
+          <w:lang w:val="en-MT"/>
+        </w:rPr>
+      </w:pPr>
+      <w:r>
+        <w:rPr>
+          <w:b/>
+          <w:bCs/>
+          <w:sz w:val="24"/>
+          <w:szCs w:val="24"/>
+          <w:lang w:val="en-MT"/>
+        </w:rPr>
+        <w:t>Participants</w:t>
+      </w:r>
+      <w:r>
+        <w:rPr>
+          <w:sz w:val="24"/>
+          <w:szCs w:val="24"/>
+          <w:lang w:val="en-MT"/>
+        </w:rPr>
+        <w:t xml:space="preserve"> were given </w:t>
+      </w:r>
+      <w:r>
+        <w:rPr>
+          <w:sz w:val="24"/>
+          <w:szCs w:val="24"/>
+          <w:lang w:val="en-MT"/>
+        </w:rPr>
+        <w:t xml:space="preserve">around 5 – 10 </w:t>
+      </w:r>
+      <w:r>
+        <w:rPr>
+          <w:sz w:val="24"/>
+          <w:szCs w:val="24"/>
+          <w:lang w:val="en-MT"/>
+        </w:rPr>
+        <w:t xml:space="preserve">minutes to play through multiple paths. After gameplay, participants completed a short </w:t>
+      </w:r>
+      <w:r>
+        <w:rPr>
+          <w:sz w:val="24"/>
+          <w:szCs w:val="24"/>
+          <w:lang w:val="en-MT"/>
+        </w:rPr>
+        <w:t>questioner</w:t>
+      </w:r>
+      <w:r>
+        <w:rPr>
+          <w:sz w:val="24"/>
+          <w:szCs w:val="24"/>
+          <w:lang w:val="en-MT"/>
+        </w:rPr>
+        <w:t xml:space="preserve"> form assessing immersion and perceived responsiveness.</w:t>
+      </w:r>
+    </w:p>
+    <w:p>
+      <w:pPr>
+        <w:spacing w:line="276" w:lineRule="auto"/>
+        <w:jc w:val="both"/>
+        <w:rPr>
+          <w:sz w:val="24"/>
+          <w:szCs w:val="24"/>
+          <w:lang w:val="en-MT"/>
+        </w:rPr>
+      </w:pPr>
+      <w:r>
+        <w:rPr>
+          <w:sz w:val="24"/>
+          <w:szCs w:val="24"/>
+          <w:lang w:val="en-MT"/>
+        </w:rPr>
+        <w:t xml:space="preserve">Data was </w:t>
+      </w:r>
+      <w:r>
+        <w:rPr>
+          <w:sz w:val="24"/>
+          <w:szCs w:val="24"/>
+          <w:lang w:val="en-MT"/>
+        </w:rPr>
+        <w:t>analysed</w:t>
+      </w:r>
+      <w:r>
+        <w:rPr>
+          <w:sz w:val="24"/>
+          <w:szCs w:val="24"/>
+          <w:lang w:val="en-MT"/>
+        </w:rPr>
+        <w:t xml:space="preserve"> </w:t>
+      </w:r>
+      <w:r>
+        <w:rPr>
+          <w:b/>
+          <w:bCs/>
+          <w:sz w:val="24"/>
+          <w:szCs w:val="24"/>
+          <w:lang w:val="en-MT"/>
+        </w:rPr>
+        <w:t>qualitatively</w:t>
+      </w:r>
+      <w:r>
+        <w:rPr>
+          <w:sz w:val="24"/>
+          <w:szCs w:val="24"/>
+          <w:lang w:val="en-MT"/>
+        </w:rPr>
+        <w:t xml:space="preserve"> (player feedback on immersion and narrative).</w:t>
+      </w:r>
+    </w:p>
+    <w:p>
+      <w:pPr>
+        <w:spacing w:line="276" w:lineRule="auto"/>
+        <w:jc w:val="both"/>
+        <w:rPr>
+          <w:sz w:val="24"/>
+          <w:szCs w:val="24"/>
+          <w:lang w:val="en-MT"/>
+        </w:rPr>
+      </w:pPr>
+    </w:p>
+    <w:p>
+      <w:pPr>
+        <w:spacing w:line="276" w:lineRule="auto"/>
+        <w:jc w:val="both"/>
+        <w:rPr>
+          <w:sz w:val="24"/>
+          <w:szCs w:val="24"/>
+          <w:lang w:val="en-MT"/>
+        </w:rPr>
+      </w:pPr>
+    </w:p>
+    <w:p>
+      <w:pPr>
+        <w:pStyle w:val="Heading1"/>
+        <w:rPr>
           <w:color w:val="000000" w:themeColor="text1"/>
-          <w:lang w:val="en-US"/>
-        </w:rPr>
-      </w:pPr>
-    </w:p>
-    <w:p>
-      <w:pPr>
-        <w:pStyle w:val="Subtitle"/>
+        </w:rPr>
+      </w:pPr>
+      <w:r>
+        <w:rPr>
+          <w:color w:val="000000" w:themeColor="text1"/>
+        </w:rPr>
+        <w:t>Findings</w:t>
+      </w:r>
+    </w:p>
+    <w:p/>
+    <w:p>
+      <w:pPr>
+        <w:spacing w:line="276" w:lineRule="auto"/>
+        <w:jc w:val="both"/>
+      </w:pPr>
+    </w:p>
+    <w:p>
+      <w:pPr>
+        <w:spacing w:line="276" w:lineRule="auto"/>
+        <w:jc w:val="both"/>
+      </w:pPr>
+    </w:p>
+    <w:p>
+      <w:pPr>
+        <w:spacing w:line="276" w:lineRule="auto"/>
+        <w:jc w:val="both"/>
+      </w:pPr>
+    </w:p>
+    <w:p>
+      <w:pPr>
+        <w:spacing w:line="276" w:lineRule="auto"/>
+        <w:jc w:val="both"/>
+      </w:pPr>
+    </w:p>
+    <w:p>
+      <w:pPr>
+        <w:spacing w:line="276" w:lineRule="auto"/>
+        <w:jc w:val="both"/>
+      </w:pPr>
+    </w:p>
+    <w:p>
+      <w:pPr>
+        <w:spacing w:line="276" w:lineRule="auto"/>
+        <w:jc w:val="both"/>
+      </w:pPr>
+    </w:p>
+    <w:p>
+      <w:pPr>
+        <w:spacing w:line="276" w:lineRule="auto"/>
+        <w:jc w:val="both"/>
+      </w:pPr>
+    </w:p>
+    <w:p>
+      <w:pPr>
+        <w:spacing w:line="276" w:lineRule="auto"/>
+        <w:jc w:val="both"/>
+      </w:pPr>
+    </w:p>
+    <w:p>
+      <w:pPr>
+        <w:spacing w:line="276" w:lineRule="auto"/>
+        <w:jc w:val="both"/>
+      </w:pPr>
+    </w:p>
+    <w:p>
+      <w:pPr>
+        <w:spacing w:line="276" w:lineRule="auto"/>
+        <w:jc w:val="both"/>
+      </w:pPr>
+    </w:p>
+    <w:p>
+      <w:pPr>
+        <w:spacing w:line="276" w:lineRule="auto"/>
+        <w:jc w:val="both"/>
+      </w:pPr>
+    </w:p>
+    <w:p>
+      <w:pPr>
+        <w:spacing w:line="276" w:lineRule="auto"/>
+        <w:jc w:val="both"/>
+      </w:pPr>
+    </w:p>
+    <w:p>
+      <w:pPr>
+        <w:pStyle w:val="Heading1"/>
+        <w:rPr>
+          <w:color w:val="000000" w:themeColor="text1"/>
+        </w:rPr>
+      </w:pPr>
+      <w:r>
+        <w:rPr>
+          <w:color w:val="000000" w:themeColor="text1"/>
+        </w:rPr>
+        <w:lastRenderedPageBreak/>
+        <w:t>Conclusion</w:t>
+      </w:r>
+    </w:p>
+    <w:p>
+      <w:pPr>
+        <w:spacing w:line="276" w:lineRule="auto"/>
+        <w:jc w:val="both"/>
+      </w:pPr>
+    </w:p>
+    <w:p>
+      <w:pPr>
+        <w:spacing w:line="276" w:lineRule="auto"/>
+        <w:jc w:val="both"/>
+        <w:rPr>
+          <w:lang w:val="en-MT"/>
+        </w:rPr>
+      </w:pPr>
+      <w:r>
+        <w:rPr>
+          <w:lang w:val="en-MT"/>
+        </w:rPr>
+        <w:t>This research successfully demonstrated a working prototype where player decisions actively shaped both quests and the environment in real time</w:t>
+      </w:r>
+      <w:r>
+        <w:rPr>
+          <w:lang w:val="en-MT"/>
+        </w:rPr>
+        <w:t>, specifically the terrain</w:t>
+      </w:r>
+      <w:r>
+        <w:rPr>
+          <w:lang w:val="en-MT"/>
+        </w:rPr>
+        <w:t>. Results confirm the value of reactive systems in games, particularly for narrative-driven or exploratory genres.</w:t>
+      </w:r>
+    </w:p>
+    <w:p>
+      <w:pPr>
+        <w:spacing w:line="276" w:lineRule="auto"/>
+        <w:jc w:val="both"/>
+        <w:rPr>
+          <w:lang w:val="en-MT"/>
+        </w:rPr>
+      </w:pPr>
+    </w:p>
+    <w:p>
+      <w:pPr>
+        <w:spacing w:line="276" w:lineRule="auto"/>
+        <w:jc w:val="both"/>
+        <w:rPr>
+          <w:sz w:val="24"/>
+          <w:szCs w:val="24"/>
+          <w:lang w:val="en-MT"/>
+        </w:rPr>
+      </w:pPr>
+      <w:r>
+        <w:rPr>
+          <w:b/>
+          <w:bCs/>
+          <w:sz w:val="24"/>
+          <w:szCs w:val="24"/>
+          <w:lang w:val="en-MT"/>
+        </w:rPr>
+        <w:t>Limitations:</w:t>
+      </w:r>
+    </w:p>
+    <w:p>
+      <w:pPr>
         <w:numPr>
           <w:ilvl w:val="0"/>
-          <w:numId w:val="3"/>
+          <w:numId w:val="9"/>
         </w:numPr>
-        <w:spacing w:line="278" w:lineRule="auto"/>
+        <w:spacing w:line="276" w:lineRule="auto"/>
+        <w:jc w:val="both"/>
+        <w:rPr>
+          <w:lang w:val="en-MT"/>
+        </w:rPr>
+      </w:pPr>
+      <w:r>
+        <w:rPr>
+          <w:lang w:val="en-MT"/>
+        </w:rPr>
+        <w:t>Small scale of the prototype</w:t>
+      </w:r>
+    </w:p>
+    <w:p>
+      <w:pPr>
+        <w:numPr>
+          <w:ilvl w:val="0"/>
+          <w:numId w:val="9"/>
+        </w:numPr>
+        <w:spacing w:line="276" w:lineRule="auto"/>
+        <w:jc w:val="both"/>
+        <w:rPr>
+          <w:lang w:val="en-MT"/>
+        </w:rPr>
+      </w:pPr>
+      <w:r>
+        <w:rPr>
+          <w:lang w:val="en-MT"/>
+        </w:rPr>
+        <w:t>Basic AI and quest logic</w:t>
+      </w:r>
+    </w:p>
+    <w:p>
+      <w:pPr>
+        <w:numPr>
+          <w:ilvl w:val="0"/>
+          <w:numId w:val="9"/>
+        </w:numPr>
+        <w:spacing w:line="276" w:lineRule="auto"/>
+        <w:jc w:val="both"/>
+        <w:rPr>
+          <w:lang w:val="en-MT"/>
+        </w:rPr>
+      </w:pPr>
+      <w:r>
+        <w:rPr>
+          <w:lang w:val="en-MT"/>
+        </w:rPr>
+        <w:t>Limited testing group</w:t>
+      </w:r>
+    </w:p>
+    <w:p>
+      <w:pPr>
+        <w:spacing w:line="276" w:lineRule="auto"/>
+        <w:jc w:val="both"/>
+        <w:rPr>
+          <w:lang w:val="en-MT"/>
+        </w:rPr>
+      </w:pPr>
+    </w:p>
+    <w:p>
+      <w:pPr>
+        <w:spacing w:line="276" w:lineRule="auto"/>
+        <w:rPr>
+          <w:lang w:val="en-MT"/>
+        </w:rPr>
+      </w:pPr>
+      <w:r>
         <w:rPr>
           <w:b/>
           <w:bCs/>
-          <w:color w:val="000000" w:themeColor="text1"/>
-          <w:lang w:val="en-US"/>
-        </w:rPr>
-      </w:pPr>
+          <w:sz w:val="24"/>
+          <w:szCs w:val="24"/>
+          <w:lang w:val="en-MT"/>
+        </w:rPr>
+        <w:t>Futur</w:t>
+      </w:r>
       <w:r>
         <w:rPr>
           <w:b/>
           <w:bCs/>
-          <w:color w:val="000000" w:themeColor="text1"/>
-          <w:lang w:val="en-US"/>
-        </w:rPr>
-        <w:t>Research Method Explanation</w:t>
-      </w:r>
-    </w:p>
-    <w:p>
-      <w:pPr>
+          <w:sz w:val="24"/>
+          <w:szCs w:val="24"/>
+          <w:lang w:val="en-MT"/>
+        </w:rPr>
+        <w:t xml:space="preserve">e </w:t>
+      </w:r>
+      <w:r>
         <w:rPr>
           <w:b/>
           <w:bCs/>
-          <w:color w:val="000000" w:themeColor="text1"/>
+          <w:lang w:val="en-MT"/>
+        </w:rPr>
+        <w:t>Work:</w:t>
+      </w:r>
+      <w:r>
+        <w:rPr>
+          <w:lang w:val="en-MT"/>
+        </w:rPr>
+        <w:br/>
+        <w:t xml:space="preserve">Incorporate </w:t>
+      </w:r>
+      <w:r>
+        <w:rPr>
+          <w:lang w:val="en-MT"/>
+        </w:rPr>
+        <w:t>a player log system to collect data sets for any player.</w:t>
+      </w:r>
+      <w:r>
+        <w:rPr>
+          <w:lang w:val="en-MT"/>
+        </w:rPr>
+        <w:t xml:space="preserve"> </w:t>
+      </w:r>
+      <w:r>
+        <w:rPr>
+          <w:lang w:val="en-MT"/>
+        </w:rPr>
+        <w:t>E</w:t>
+      </w:r>
+      <w:r>
+        <w:rPr>
+          <w:lang w:val="en-MT"/>
+        </w:rPr>
+        <w:t xml:space="preserve">xpand the narrative </w:t>
+      </w:r>
+      <w:r>
+        <w:rPr>
+          <w:lang w:val="en-MT"/>
+        </w:rPr>
+        <w:t>space and</w:t>
+      </w:r>
+      <w:r>
+        <w:rPr>
+          <w:lang w:val="en-MT"/>
+        </w:rPr>
+        <w:t xml:space="preserve"> </w:t>
+      </w:r>
+      <w:r>
+        <w:rPr>
+          <w:lang w:val="en-MT"/>
+        </w:rPr>
+        <w:t>construct more complex quest generation systems</w:t>
+      </w:r>
+      <w:r>
+        <w:rPr>
+          <w:lang w:val="en-MT"/>
+        </w:rPr>
+        <w:t>.</w:t>
+      </w:r>
+    </w:p>
+    <w:p>
+      <w:pPr>
+        <w:spacing w:line="276" w:lineRule="auto"/>
+        <w:rPr>
+          <w:lang w:val="en-MT"/>
+        </w:rPr>
+      </w:pPr>
+    </w:p>
+    <w:p>
+      <w:pPr>
+        <w:spacing w:line="276" w:lineRule="auto"/>
+        <w:rPr>
+          <w:lang w:val="en-MT"/>
+        </w:rPr>
+      </w:pPr>
+    </w:p>
+    <w:p/>
+    <w:p>
+      <w:pPr>
+        <w:spacing w:line="276" w:lineRule="auto"/>
+        <w:jc w:val="both"/>
+        <w:rPr>
+          <w:sz w:val="24"/>
+          <w:szCs w:val="24"/>
+        </w:rPr>
+      </w:pPr>
+    </w:p>
+    <w:p>
+      <w:pPr>
+        <w:rPr>
+          <w:sz w:val="24"/>
+          <w:szCs w:val="24"/>
+          <w:lang w:val="en-MT"/>
+        </w:rPr>
+      </w:pPr>
+    </w:p>
+    <w:p>
+      <w:pPr>
+        <w:rPr>
+          <w:sz w:val="24"/>
+          <w:szCs w:val="24"/>
           <w:lang w:val="en-US"/>
         </w:rPr>
       </w:pPr>
@@ -618,6 +1945,268 @@
     </w:lvl>
   </w:abstractNum>
   <w:abstractNum w:abstractNumId="3" w15:restartNumberingAfterBreak="0">
+    <w:nsid w:val="20800D3A"/>
+    <w:multiLevelType w:val="hybridMultilevel"/>
+    <w:tmpl w:val="49387072"/>
+    <w:lvl w:ilvl="0" w:tplc="20000001">
+      <w:start w:val="1"/>
+      <w:numFmt w:val="bullet"/>
+      <w:lvlText w:val=""/>
+      <w:lvlJc w:val="left"/>
+      <w:pPr>
+        <w:ind w:left="720" w:hanging="360"/>
+      </w:pPr>
+      <w:rPr>
+        <w:rFonts w:ascii="Symbol" w:hAnsi="Symbol" w:hint="default"/>
+      </w:rPr>
+    </w:lvl>
+    <w:lvl w:ilvl="1" w:tplc="20000003" w:tentative="1">
+      <w:start w:val="1"/>
+      <w:numFmt w:val="bullet"/>
+      <w:lvlText w:val="o"/>
+      <w:lvlJc w:val="left"/>
+      <w:pPr>
+        <w:ind w:left="1440" w:hanging="360"/>
+      </w:pPr>
+      <w:rPr>
+        <w:rFonts w:ascii="Courier New" w:hAnsi="Courier New" w:cs="Courier New" w:hint="default"/>
+      </w:rPr>
+    </w:lvl>
+    <w:lvl w:ilvl="2" w:tplc="20000005" w:tentative="1">
+      <w:start w:val="1"/>
+      <w:numFmt w:val="bullet"/>
+      <w:lvlText w:val=""/>
+      <w:lvlJc w:val="left"/>
+      <w:pPr>
+        <w:ind w:left="2160" w:hanging="360"/>
+      </w:pPr>
+      <w:rPr>
+        <w:rFonts w:ascii="Wingdings" w:hAnsi="Wingdings" w:hint="default"/>
+      </w:rPr>
+    </w:lvl>
+    <w:lvl w:ilvl="3" w:tplc="20000001" w:tentative="1">
+      <w:start w:val="1"/>
+      <w:numFmt w:val="bullet"/>
+      <w:lvlText w:val=""/>
+      <w:lvlJc w:val="left"/>
+      <w:pPr>
+        <w:ind w:left="2880" w:hanging="360"/>
+      </w:pPr>
+      <w:rPr>
+        <w:rFonts w:ascii="Symbol" w:hAnsi="Symbol" w:hint="default"/>
+      </w:rPr>
+    </w:lvl>
+    <w:lvl w:ilvl="4" w:tplc="20000003" w:tentative="1">
+      <w:start w:val="1"/>
+      <w:numFmt w:val="bullet"/>
+      <w:lvlText w:val="o"/>
+      <w:lvlJc w:val="left"/>
+      <w:pPr>
+        <w:ind w:left="3600" w:hanging="360"/>
+      </w:pPr>
+      <w:rPr>
+        <w:rFonts w:ascii="Courier New" w:hAnsi="Courier New" w:cs="Courier New" w:hint="default"/>
+      </w:rPr>
+    </w:lvl>
+    <w:lvl w:ilvl="5" w:tplc="20000005" w:tentative="1">
+      <w:start w:val="1"/>
+      <w:numFmt w:val="bullet"/>
+      <w:lvlText w:val=""/>
+      <w:lvlJc w:val="left"/>
+      <w:pPr>
+        <w:ind w:left="4320" w:hanging="360"/>
+      </w:pPr>
+      <w:rPr>
+        <w:rFonts w:ascii="Wingdings" w:hAnsi="Wingdings" w:hint="default"/>
+      </w:rPr>
+    </w:lvl>
+    <w:lvl w:ilvl="6" w:tplc="20000001" w:tentative="1">
+      <w:start w:val="1"/>
+      <w:numFmt w:val="bullet"/>
+      <w:lvlText w:val=""/>
+      <w:lvlJc w:val="left"/>
+      <w:pPr>
+        <w:ind w:left="5040" w:hanging="360"/>
+      </w:pPr>
+      <w:rPr>
+        <w:rFonts w:ascii="Symbol" w:hAnsi="Symbol" w:hint="default"/>
+      </w:rPr>
+    </w:lvl>
+    <w:lvl w:ilvl="7" w:tplc="20000003" w:tentative="1">
+      <w:start w:val="1"/>
+      <w:numFmt w:val="bullet"/>
+      <w:lvlText w:val="o"/>
+      <w:lvlJc w:val="left"/>
+      <w:pPr>
+        <w:ind w:left="5760" w:hanging="360"/>
+      </w:pPr>
+      <w:rPr>
+        <w:rFonts w:ascii="Courier New" w:hAnsi="Courier New" w:cs="Courier New" w:hint="default"/>
+      </w:rPr>
+    </w:lvl>
+    <w:lvl w:ilvl="8" w:tplc="20000005" w:tentative="1">
+      <w:start w:val="1"/>
+      <w:numFmt w:val="bullet"/>
+      <w:lvlText w:val=""/>
+      <w:lvlJc w:val="left"/>
+      <w:pPr>
+        <w:ind w:left="6480" w:hanging="360"/>
+      </w:pPr>
+      <w:rPr>
+        <w:rFonts w:ascii="Wingdings" w:hAnsi="Wingdings" w:hint="default"/>
+      </w:rPr>
+    </w:lvl>
+  </w:abstractNum>
+  <w:abstractNum w:abstractNumId="4" w15:restartNumberingAfterBreak="0">
+    <w:nsid w:val="249E6CB7"/>
+    <w:multiLevelType w:val="multilevel"/>
+    <w:tmpl w:val="096AA194"/>
+    <w:lvl w:ilvl="0">
+      <w:start w:val="1"/>
+      <w:numFmt w:val="bullet"/>
+      <w:lvlText w:val=""/>
+      <w:lvlJc w:val="left"/>
+      <w:pPr>
+        <w:tabs>
+          <w:tab w:val="num" w:pos="720"/>
+        </w:tabs>
+        <w:ind w:left="720" w:hanging="360"/>
+      </w:pPr>
+      <w:rPr>
+        <w:rFonts w:ascii="Symbol" w:hAnsi="Symbol" w:hint="default"/>
+        <w:sz w:val="20"/>
+      </w:rPr>
+    </w:lvl>
+    <w:lvl w:ilvl="1" w:tentative="1">
+      <w:start w:val="1"/>
+      <w:numFmt w:val="bullet"/>
+      <w:lvlText w:val="o"/>
+      <w:lvlJc w:val="left"/>
+      <w:pPr>
+        <w:tabs>
+          <w:tab w:val="num" w:pos="1440"/>
+        </w:tabs>
+        <w:ind w:left="1440" w:hanging="360"/>
+      </w:pPr>
+      <w:rPr>
+        <w:rFonts w:ascii="Courier New" w:hAnsi="Courier New" w:hint="default"/>
+        <w:sz w:val="20"/>
+      </w:rPr>
+    </w:lvl>
+    <w:lvl w:ilvl="2" w:tentative="1">
+      <w:start w:val="1"/>
+      <w:numFmt w:val="bullet"/>
+      <w:lvlText w:val=""/>
+      <w:lvlJc w:val="left"/>
+      <w:pPr>
+        <w:tabs>
+          <w:tab w:val="num" w:pos="2160"/>
+        </w:tabs>
+        <w:ind w:left="2160" w:hanging="360"/>
+      </w:pPr>
+      <w:rPr>
+        <w:rFonts w:ascii="Wingdings" w:hAnsi="Wingdings" w:hint="default"/>
+        <w:sz w:val="20"/>
+      </w:rPr>
+    </w:lvl>
+    <w:lvl w:ilvl="3" w:tentative="1">
+      <w:start w:val="1"/>
+      <w:numFmt w:val="bullet"/>
+      <w:lvlText w:val=""/>
+      <w:lvlJc w:val="left"/>
+      <w:pPr>
+        <w:tabs>
+          <w:tab w:val="num" w:pos="2880"/>
+        </w:tabs>
+        <w:ind w:left="2880" w:hanging="360"/>
+      </w:pPr>
+      <w:rPr>
+        <w:rFonts w:ascii="Wingdings" w:hAnsi="Wingdings" w:hint="default"/>
+        <w:sz w:val="20"/>
+      </w:rPr>
+    </w:lvl>
+    <w:lvl w:ilvl="4" w:tentative="1">
+      <w:start w:val="1"/>
+      <w:numFmt w:val="bullet"/>
+      <w:lvlText w:val=""/>
+      <w:lvlJc w:val="left"/>
+      <w:pPr>
+        <w:tabs>
+          <w:tab w:val="num" w:pos="3600"/>
+        </w:tabs>
+        <w:ind w:left="3600" w:hanging="360"/>
+      </w:pPr>
+      <w:rPr>
+        <w:rFonts w:ascii="Wingdings" w:hAnsi="Wingdings" w:hint="default"/>
+        <w:sz w:val="20"/>
+      </w:rPr>
+    </w:lvl>
+    <w:lvl w:ilvl="5" w:tentative="1">
+      <w:start w:val="1"/>
+      <w:numFmt w:val="bullet"/>
+      <w:lvlText w:val=""/>
+      <w:lvlJc w:val="left"/>
+      <w:pPr>
+        <w:tabs>
+          <w:tab w:val="num" w:pos="4320"/>
+        </w:tabs>
+        <w:ind w:left="4320" w:hanging="360"/>
+      </w:pPr>
+      <w:rPr>
+        <w:rFonts w:ascii="Wingdings" w:hAnsi="Wingdings" w:hint="default"/>
+        <w:sz w:val="20"/>
+      </w:rPr>
+    </w:lvl>
+    <w:lvl w:ilvl="6" w:tentative="1">
+      <w:start w:val="1"/>
+      <w:numFmt w:val="bullet"/>
+      <w:lvlText w:val=""/>
+      <w:lvlJc w:val="left"/>
+      <w:pPr>
+        <w:tabs>
+          <w:tab w:val="num" w:pos="5040"/>
+        </w:tabs>
+        <w:ind w:left="5040" w:hanging="360"/>
+      </w:pPr>
+      <w:rPr>
+        <w:rFonts w:ascii="Wingdings" w:hAnsi="Wingdings" w:hint="default"/>
+        <w:sz w:val="20"/>
+      </w:rPr>
+    </w:lvl>
+    <w:lvl w:ilvl="7" w:tentative="1">
+      <w:start w:val="1"/>
+      <w:numFmt w:val="bullet"/>
+      <w:lvlText w:val=""/>
+      <w:lvlJc w:val="left"/>
+      <w:pPr>
+        <w:tabs>
+          <w:tab w:val="num" w:pos="5760"/>
+        </w:tabs>
+        <w:ind w:left="5760" w:hanging="360"/>
+      </w:pPr>
+      <w:rPr>
+        <w:rFonts w:ascii="Wingdings" w:hAnsi="Wingdings" w:hint="default"/>
+        <w:sz w:val="20"/>
+      </w:rPr>
+    </w:lvl>
+    <w:lvl w:ilvl="8" w:tentative="1">
+      <w:start w:val="1"/>
+      <w:numFmt w:val="bullet"/>
+      <w:lvlText w:val=""/>
+      <w:lvlJc w:val="left"/>
+      <w:pPr>
+        <w:tabs>
+          <w:tab w:val="num" w:pos="6480"/>
+        </w:tabs>
+        <w:ind w:left="6480" w:hanging="360"/>
+      </w:pPr>
+      <w:rPr>
+        <w:rFonts w:ascii="Wingdings" w:hAnsi="Wingdings" w:hint="default"/>
+        <w:sz w:val="20"/>
+      </w:rPr>
+    </w:lvl>
+  </w:abstractNum>
+  <w:abstractNum w:abstractNumId="5" w15:restartNumberingAfterBreak="0">
     <w:nsid w:val="3C665BB1"/>
     <w:multiLevelType w:val="hybridMultilevel"/>
     <w:tmpl w:val="A928F8F2"/>
@@ -632,6 +2221,354 @@
       <w:rPr>
         <w:rFonts w:hint="default"/>
       </w:rPr>
+    </w:lvl>
+    <w:lvl w:ilvl="1" w:tplc="20000019" w:tentative="1">
+      <w:start w:val="1"/>
+      <w:numFmt w:val="lowerLetter"/>
+      <w:lvlText w:val="%2."/>
+      <w:lvlJc w:val="left"/>
+      <w:pPr>
+        <w:ind w:left="1440" w:hanging="360"/>
+      </w:pPr>
+    </w:lvl>
+    <w:lvl w:ilvl="2" w:tplc="2000001B" w:tentative="1">
+      <w:start w:val="1"/>
+      <w:numFmt w:val="lowerRoman"/>
+      <w:lvlText w:val="%3."/>
+      <w:lvlJc w:val="right"/>
+      <w:pPr>
+        <w:ind w:left="2160" w:hanging="180"/>
+      </w:pPr>
+    </w:lvl>
+    <w:lvl w:ilvl="3" w:tplc="2000000F" w:tentative="1">
+      <w:start w:val="1"/>
+      <w:numFmt w:val="decimal"/>
+      <w:lvlText w:val="%4."/>
+      <w:lvlJc w:val="left"/>
+      <w:pPr>
+        <w:ind w:left="2880" w:hanging="360"/>
+      </w:pPr>
+    </w:lvl>
+    <w:lvl w:ilvl="4" w:tplc="20000019" w:tentative="1">
+      <w:start w:val="1"/>
+      <w:numFmt w:val="lowerLetter"/>
+      <w:lvlText w:val="%5."/>
+      <w:lvlJc w:val="left"/>
+      <w:pPr>
+        <w:ind w:left="3600" w:hanging="360"/>
+      </w:pPr>
+    </w:lvl>
+    <w:lvl w:ilvl="5" w:tplc="2000001B" w:tentative="1">
+      <w:start w:val="1"/>
+      <w:numFmt w:val="lowerRoman"/>
+      <w:lvlText w:val="%6."/>
+      <w:lvlJc w:val="right"/>
+      <w:pPr>
+        <w:ind w:left="4320" w:hanging="180"/>
+      </w:pPr>
+    </w:lvl>
+    <w:lvl w:ilvl="6" w:tplc="2000000F" w:tentative="1">
+      <w:start w:val="1"/>
+      <w:numFmt w:val="decimal"/>
+      <w:lvlText w:val="%7."/>
+      <w:lvlJc w:val="left"/>
+      <w:pPr>
+        <w:ind w:left="5040" w:hanging="360"/>
+      </w:pPr>
+    </w:lvl>
+    <w:lvl w:ilvl="7" w:tplc="20000019" w:tentative="1">
+      <w:start w:val="1"/>
+      <w:numFmt w:val="lowerLetter"/>
+      <w:lvlText w:val="%8."/>
+      <w:lvlJc w:val="left"/>
+      <w:pPr>
+        <w:ind w:left="5760" w:hanging="360"/>
+      </w:pPr>
+    </w:lvl>
+    <w:lvl w:ilvl="8" w:tplc="2000001B" w:tentative="1">
+      <w:start w:val="1"/>
+      <w:numFmt w:val="lowerRoman"/>
+      <w:lvlText w:val="%9."/>
+      <w:lvlJc w:val="right"/>
+      <w:pPr>
+        <w:ind w:left="6480" w:hanging="180"/>
+      </w:pPr>
+    </w:lvl>
+  </w:abstractNum>
+  <w:abstractNum w:abstractNumId="6" w15:restartNumberingAfterBreak="0">
+    <w:nsid w:val="45B0343C"/>
+    <w:multiLevelType w:val="multilevel"/>
+    <w:tmpl w:val="5438633C"/>
+    <w:lvl w:ilvl="0">
+      <w:start w:val="1"/>
+      <w:numFmt w:val="decimal"/>
+      <w:lvlText w:val="%1."/>
+      <w:lvlJc w:val="left"/>
+      <w:pPr>
+        <w:tabs>
+          <w:tab w:val="num" w:pos="720"/>
+        </w:tabs>
+        <w:ind w:left="720" w:hanging="360"/>
+      </w:pPr>
+    </w:lvl>
+    <w:lvl w:ilvl="1" w:tentative="1">
+      <w:start w:val="1"/>
+      <w:numFmt w:val="decimal"/>
+      <w:lvlText w:val="%2."/>
+      <w:lvlJc w:val="left"/>
+      <w:pPr>
+        <w:tabs>
+          <w:tab w:val="num" w:pos="1440"/>
+        </w:tabs>
+        <w:ind w:left="1440" w:hanging="360"/>
+      </w:pPr>
+    </w:lvl>
+    <w:lvl w:ilvl="2" w:tentative="1">
+      <w:start w:val="1"/>
+      <w:numFmt w:val="decimal"/>
+      <w:lvlText w:val="%3."/>
+      <w:lvlJc w:val="left"/>
+      <w:pPr>
+        <w:tabs>
+          <w:tab w:val="num" w:pos="2160"/>
+        </w:tabs>
+        <w:ind w:left="2160" w:hanging="360"/>
+      </w:pPr>
+    </w:lvl>
+    <w:lvl w:ilvl="3" w:tentative="1">
+      <w:start w:val="1"/>
+      <w:numFmt w:val="decimal"/>
+      <w:lvlText w:val="%4."/>
+      <w:lvlJc w:val="left"/>
+      <w:pPr>
+        <w:tabs>
+          <w:tab w:val="num" w:pos="2880"/>
+        </w:tabs>
+        <w:ind w:left="2880" w:hanging="360"/>
+      </w:pPr>
+    </w:lvl>
+    <w:lvl w:ilvl="4" w:tentative="1">
+      <w:start w:val="1"/>
+      <w:numFmt w:val="decimal"/>
+      <w:lvlText w:val="%5."/>
+      <w:lvlJc w:val="left"/>
+      <w:pPr>
+        <w:tabs>
+          <w:tab w:val="num" w:pos="3600"/>
+        </w:tabs>
+        <w:ind w:left="3600" w:hanging="360"/>
+      </w:pPr>
+    </w:lvl>
+    <w:lvl w:ilvl="5" w:tentative="1">
+      <w:start w:val="1"/>
+      <w:numFmt w:val="decimal"/>
+      <w:lvlText w:val="%6."/>
+      <w:lvlJc w:val="left"/>
+      <w:pPr>
+        <w:tabs>
+          <w:tab w:val="num" w:pos="4320"/>
+        </w:tabs>
+        <w:ind w:left="4320" w:hanging="360"/>
+      </w:pPr>
+    </w:lvl>
+    <w:lvl w:ilvl="6" w:tentative="1">
+      <w:start w:val="1"/>
+      <w:numFmt w:val="decimal"/>
+      <w:lvlText w:val="%7."/>
+      <w:lvlJc w:val="left"/>
+      <w:pPr>
+        <w:tabs>
+          <w:tab w:val="num" w:pos="5040"/>
+        </w:tabs>
+        <w:ind w:left="5040" w:hanging="360"/>
+      </w:pPr>
+    </w:lvl>
+    <w:lvl w:ilvl="7" w:tentative="1">
+      <w:start w:val="1"/>
+      <w:numFmt w:val="decimal"/>
+      <w:lvlText w:val="%8."/>
+      <w:lvlJc w:val="left"/>
+      <w:pPr>
+        <w:tabs>
+          <w:tab w:val="num" w:pos="5760"/>
+        </w:tabs>
+        <w:ind w:left="5760" w:hanging="360"/>
+      </w:pPr>
+    </w:lvl>
+    <w:lvl w:ilvl="8" w:tentative="1">
+      <w:start w:val="1"/>
+      <w:numFmt w:val="decimal"/>
+      <w:lvlText w:val="%9."/>
+      <w:lvlJc w:val="left"/>
+      <w:pPr>
+        <w:tabs>
+          <w:tab w:val="num" w:pos="6480"/>
+        </w:tabs>
+        <w:ind w:left="6480" w:hanging="360"/>
+      </w:pPr>
+    </w:lvl>
+  </w:abstractNum>
+  <w:abstractNum w:abstractNumId="7" w15:restartNumberingAfterBreak="0">
+    <w:nsid w:val="65C61FD5"/>
+    <w:multiLevelType w:val="multilevel"/>
+    <w:tmpl w:val="CF7C42CA"/>
+    <w:lvl w:ilvl="0">
+      <w:start w:val="1"/>
+      <w:numFmt w:val="bullet"/>
+      <w:lvlText w:val=""/>
+      <w:lvlJc w:val="left"/>
+      <w:pPr>
+        <w:tabs>
+          <w:tab w:val="num" w:pos="720"/>
+        </w:tabs>
+        <w:ind w:left="720" w:hanging="360"/>
+      </w:pPr>
+      <w:rPr>
+        <w:rFonts w:ascii="Symbol" w:hAnsi="Symbol" w:hint="default"/>
+        <w:sz w:val="20"/>
+      </w:rPr>
+    </w:lvl>
+    <w:lvl w:ilvl="1" w:tentative="1">
+      <w:start w:val="1"/>
+      <w:numFmt w:val="bullet"/>
+      <w:lvlText w:val="o"/>
+      <w:lvlJc w:val="left"/>
+      <w:pPr>
+        <w:tabs>
+          <w:tab w:val="num" w:pos="1440"/>
+        </w:tabs>
+        <w:ind w:left="1440" w:hanging="360"/>
+      </w:pPr>
+      <w:rPr>
+        <w:rFonts w:ascii="Courier New" w:hAnsi="Courier New" w:hint="default"/>
+        <w:sz w:val="20"/>
+      </w:rPr>
+    </w:lvl>
+    <w:lvl w:ilvl="2" w:tentative="1">
+      <w:start w:val="1"/>
+      <w:numFmt w:val="bullet"/>
+      <w:lvlText w:val=""/>
+      <w:lvlJc w:val="left"/>
+      <w:pPr>
+        <w:tabs>
+          <w:tab w:val="num" w:pos="2160"/>
+        </w:tabs>
+        <w:ind w:left="2160" w:hanging="360"/>
+      </w:pPr>
+      <w:rPr>
+        <w:rFonts w:ascii="Wingdings" w:hAnsi="Wingdings" w:hint="default"/>
+        <w:sz w:val="20"/>
+      </w:rPr>
+    </w:lvl>
+    <w:lvl w:ilvl="3" w:tentative="1">
+      <w:start w:val="1"/>
+      <w:numFmt w:val="bullet"/>
+      <w:lvlText w:val=""/>
+      <w:lvlJc w:val="left"/>
+      <w:pPr>
+        <w:tabs>
+          <w:tab w:val="num" w:pos="2880"/>
+        </w:tabs>
+        <w:ind w:left="2880" w:hanging="360"/>
+      </w:pPr>
+      <w:rPr>
+        <w:rFonts w:ascii="Wingdings" w:hAnsi="Wingdings" w:hint="default"/>
+        <w:sz w:val="20"/>
+      </w:rPr>
+    </w:lvl>
+    <w:lvl w:ilvl="4" w:tentative="1">
+      <w:start w:val="1"/>
+      <w:numFmt w:val="bullet"/>
+      <w:lvlText w:val=""/>
+      <w:lvlJc w:val="left"/>
+      <w:pPr>
+        <w:tabs>
+          <w:tab w:val="num" w:pos="3600"/>
+        </w:tabs>
+        <w:ind w:left="3600" w:hanging="360"/>
+      </w:pPr>
+      <w:rPr>
+        <w:rFonts w:ascii="Wingdings" w:hAnsi="Wingdings" w:hint="default"/>
+        <w:sz w:val="20"/>
+      </w:rPr>
+    </w:lvl>
+    <w:lvl w:ilvl="5" w:tentative="1">
+      <w:start w:val="1"/>
+      <w:numFmt w:val="bullet"/>
+      <w:lvlText w:val=""/>
+      <w:lvlJc w:val="left"/>
+      <w:pPr>
+        <w:tabs>
+          <w:tab w:val="num" w:pos="4320"/>
+        </w:tabs>
+        <w:ind w:left="4320" w:hanging="360"/>
+      </w:pPr>
+      <w:rPr>
+        <w:rFonts w:ascii="Wingdings" w:hAnsi="Wingdings" w:hint="default"/>
+        <w:sz w:val="20"/>
+      </w:rPr>
+    </w:lvl>
+    <w:lvl w:ilvl="6" w:tentative="1">
+      <w:start w:val="1"/>
+      <w:numFmt w:val="bullet"/>
+      <w:lvlText w:val=""/>
+      <w:lvlJc w:val="left"/>
+      <w:pPr>
+        <w:tabs>
+          <w:tab w:val="num" w:pos="5040"/>
+        </w:tabs>
+        <w:ind w:left="5040" w:hanging="360"/>
+      </w:pPr>
+      <w:rPr>
+        <w:rFonts w:ascii="Wingdings" w:hAnsi="Wingdings" w:hint="default"/>
+        <w:sz w:val="20"/>
+      </w:rPr>
+    </w:lvl>
+    <w:lvl w:ilvl="7" w:tentative="1">
+      <w:start w:val="1"/>
+      <w:numFmt w:val="bullet"/>
+      <w:lvlText w:val=""/>
+      <w:lvlJc w:val="left"/>
+      <w:pPr>
+        <w:tabs>
+          <w:tab w:val="num" w:pos="5760"/>
+        </w:tabs>
+        <w:ind w:left="5760" w:hanging="360"/>
+      </w:pPr>
+      <w:rPr>
+        <w:rFonts w:ascii="Wingdings" w:hAnsi="Wingdings" w:hint="default"/>
+        <w:sz w:val="20"/>
+      </w:rPr>
+    </w:lvl>
+    <w:lvl w:ilvl="8" w:tentative="1">
+      <w:start w:val="1"/>
+      <w:numFmt w:val="bullet"/>
+      <w:lvlText w:val=""/>
+      <w:lvlJc w:val="left"/>
+      <w:pPr>
+        <w:tabs>
+          <w:tab w:val="num" w:pos="6480"/>
+        </w:tabs>
+        <w:ind w:left="6480" w:hanging="360"/>
+      </w:pPr>
+      <w:rPr>
+        <w:rFonts w:ascii="Wingdings" w:hAnsi="Wingdings" w:hint="default"/>
+        <w:sz w:val="20"/>
+      </w:rPr>
+    </w:lvl>
+  </w:abstractNum>
+  <w:abstractNum w:abstractNumId="8" w15:restartNumberingAfterBreak="0">
+    <w:nsid w:val="6E0635AB"/>
+    <w:multiLevelType w:val="hybridMultilevel"/>
+    <w:tmpl w:val="239C6724"/>
+    <w:lvl w:ilvl="0" w:tplc="2000000F">
+      <w:start w:val="1"/>
+      <w:numFmt w:val="decimal"/>
+      <w:lvlText w:val="%1."/>
+      <w:lvlJc w:val="left"/>
+      <w:pPr>
+        <w:ind w:left="720" w:hanging="360"/>
+      </w:pPr>
     </w:lvl>
     <w:lvl w:ilvl="1" w:tplc="20000019" w:tentative="1">
       <w:start w:val="1"/>
@@ -713,10 +2650,25 @@
     <w:abstractNumId w:val="2"/>
   </w:num>
   <w:num w:numId="3" w16cid:durableId="198129720">
-    <w:abstractNumId w:val="3"/>
+    <w:abstractNumId w:val="5"/>
   </w:num>
   <w:num w:numId="4" w16cid:durableId="253787824">
     <w:abstractNumId w:val="1"/>
+  </w:num>
+  <w:num w:numId="5" w16cid:durableId="1753237467">
+    <w:abstractNumId w:val="8"/>
+  </w:num>
+  <w:num w:numId="6" w16cid:durableId="1690907795">
+    <w:abstractNumId w:val="3"/>
+  </w:num>
+  <w:num w:numId="7" w16cid:durableId="895701045">
+    <w:abstractNumId w:val="6"/>
+  </w:num>
+  <w:num w:numId="8" w16cid:durableId="206719096">
+    <w:abstractNumId w:val="4"/>
+  </w:num>
+  <w:num w:numId="9" w16cid:durableId="1770656048">
+    <w:abstractNumId w:val="7"/>
   </w:num>
 </w:numbering>
 </file>
@@ -1324,7 +3276,6 @@
   <w:style w:type="character" w:default="1" w:styleId="DefaultParagraphFont">
     <w:name w:val="Default Paragraph Font"/>
     <w:uiPriority w:val="1"/>
-    <w:semiHidden/>
     <w:unhideWhenUsed/>
   </w:style>
   <w:style w:type="table" w:default="1" w:styleId="TableNormal">

</xml_diff>